<commit_message>
the test of dijkstra and floyd warshall ase uploaded
</commit_message>
<xml_diff>
--- a/doc/test design TI1 CYED1.docx
+++ b/doc/test design TI1 CYED1.docx
@@ -3055,7 +3055,6 @@
                 <w:szCs w:val="20"/>
               </w:rPr>
             </w:pPr>
-            <w:proofErr w:type="spellStart"/>
             <w:r>
               <w:rPr>
                 <w:b/>
@@ -3064,7 +3063,6 @@
               </w:rPr>
               <w:t>Mehod</w:t>
             </w:r>
-            <w:proofErr w:type="spellEnd"/>
           </w:p>
         </w:tc>
         <w:tc>
@@ -3895,7 +3893,6 @@
                 <w:szCs w:val="20"/>
               </w:rPr>
             </w:pPr>
-            <w:proofErr w:type="spellStart"/>
             <w:r>
               <w:rPr>
                 <w:b/>
@@ -3904,7 +3901,6 @@
               </w:rPr>
               <w:t>Mehod</w:t>
             </w:r>
-            <w:proofErr w:type="spellEnd"/>
           </w:p>
         </w:tc>
         <w:tc>
@@ -4594,7 +4590,6 @@
               </w:rPr>
               <w:t xml:space="preserve">the purpose of this test is to test everything related to the </w:t>
             </w:r>
-            <w:proofErr w:type="spellStart"/>
             <w:r>
               <w:rPr>
                 <w:b/>
@@ -4603,7 +4598,6 @@
               </w:rPr>
               <w:t>Deleteedge</w:t>
             </w:r>
-            <w:proofErr w:type="spellEnd"/>
             <w:r>
               <w:rPr>
                 <w:b/>
@@ -4678,7 +4672,6 @@
                 <w:szCs w:val="20"/>
               </w:rPr>
             </w:pPr>
-            <w:proofErr w:type="spellStart"/>
             <w:r>
               <w:rPr>
                 <w:b/>
@@ -4687,7 +4680,6 @@
               </w:rPr>
               <w:t>Mehod</w:t>
             </w:r>
-            <w:proofErr w:type="spellEnd"/>
           </w:p>
         </w:tc>
         <w:tc>
@@ -4813,7 +4805,6 @@
                 <w:szCs w:val="20"/>
               </w:rPr>
             </w:pPr>
-            <w:proofErr w:type="spellStart"/>
             <w:r>
               <w:rPr>
                 <w:b/>
@@ -4822,7 +4813,6 @@
               </w:rPr>
               <w:t>Deleteedge</w:t>
             </w:r>
-            <w:proofErr w:type="spellEnd"/>
           </w:p>
         </w:tc>
         <w:tc>
@@ -5003,7 +4993,6 @@
                 <w:szCs w:val="20"/>
               </w:rPr>
             </w:pPr>
-            <w:proofErr w:type="spellStart"/>
             <w:r>
               <w:rPr>
                 <w:b/>
@@ -5028,7 +5017,6 @@
               </w:rPr>
               <w:t>dge</w:t>
             </w:r>
-            <w:proofErr w:type="spellEnd"/>
           </w:p>
         </w:tc>
         <w:tc>
@@ -5185,7 +5173,6 @@
                 <w:szCs w:val="20"/>
               </w:rPr>
             </w:pPr>
-            <w:proofErr w:type="spellStart"/>
             <w:r>
               <w:rPr>
                 <w:b/>
@@ -5210,7 +5197,6 @@
               </w:rPr>
               <w:t>dge</w:t>
             </w:r>
-            <w:proofErr w:type="spellEnd"/>
           </w:p>
         </w:tc>
         <w:tc>
@@ -5366,7 +5352,6 @@
                 <w:szCs w:val="20"/>
               </w:rPr>
             </w:pPr>
-            <w:proofErr w:type="spellStart"/>
             <w:r>
               <w:rPr>
                 <w:b/>
@@ -5391,7 +5376,6 @@
               </w:rPr>
               <w:t>dge</w:t>
             </w:r>
-            <w:proofErr w:type="spellEnd"/>
           </w:p>
         </w:tc>
         <w:tc>
@@ -5597,7 +5581,6 @@
               </w:rPr>
               <w:t xml:space="preserve">the purpose of this test is to test everything related to the </w:t>
             </w:r>
-            <w:proofErr w:type="spellStart"/>
             <w:r>
               <w:rPr>
                 <w:b/>
@@ -5614,7 +5597,6 @@
               </w:rPr>
               <w:t>eleteVertex</w:t>
             </w:r>
-            <w:proofErr w:type="spellEnd"/>
             <w:r>
               <w:rPr>
                 <w:b/>
@@ -5689,7 +5671,6 @@
                 <w:szCs w:val="20"/>
               </w:rPr>
             </w:pPr>
-            <w:proofErr w:type="spellStart"/>
             <w:r>
               <w:rPr>
                 <w:b/>
@@ -5698,7 +5679,6 @@
               </w:rPr>
               <w:t>Mehod</w:t>
             </w:r>
-            <w:proofErr w:type="spellEnd"/>
           </w:p>
         </w:tc>
         <w:tc>
@@ -5824,7 +5804,6 @@
                 <w:szCs w:val="20"/>
               </w:rPr>
             </w:pPr>
-            <w:proofErr w:type="spellStart"/>
             <w:r>
               <w:rPr>
                 <w:b/>
@@ -5841,7 +5820,6 @@
               </w:rPr>
               <w:t>Vertex</w:t>
             </w:r>
-            <w:proofErr w:type="spellEnd"/>
           </w:p>
         </w:tc>
         <w:tc>
@@ -5998,7 +5976,6 @@
                 <w:szCs w:val="20"/>
               </w:rPr>
             </w:pPr>
-            <w:proofErr w:type="spellStart"/>
             <w:r>
               <w:rPr>
                 <w:b/>
@@ -6007,7 +5984,6 @@
               </w:rPr>
               <w:t>DeleteVertex</w:t>
             </w:r>
-            <w:proofErr w:type="spellEnd"/>
           </w:p>
         </w:tc>
         <w:tc>
@@ -6156,7 +6132,6 @@
                 <w:szCs w:val="20"/>
               </w:rPr>
             </w:pPr>
-            <w:proofErr w:type="spellStart"/>
             <w:r>
               <w:rPr>
                 <w:b/>
@@ -6165,7 +6140,6 @@
               </w:rPr>
               <w:t>DeleteVertex</w:t>
             </w:r>
-            <w:proofErr w:type="spellEnd"/>
           </w:p>
         </w:tc>
         <w:tc>
@@ -6347,23 +6321,13 @@
               </w:rPr>
               <w:t xml:space="preserve">the purpose of this test is to test everything related to the </w:t>
             </w:r>
-            <w:proofErr w:type="spellStart"/>
-            <w:r>
-              <w:rPr>
-                <w:b/>
-                <w:sz w:val="20"/>
-                <w:szCs w:val="20"/>
-              </w:rPr>
-              <w:t>addVertex</w:t>
-            </w:r>
-            <w:proofErr w:type="spellEnd"/>
-            <w:r>
-              <w:rPr>
-                <w:b/>
-                <w:sz w:val="20"/>
-                <w:szCs w:val="20"/>
-              </w:rPr>
-              <w:t xml:space="preserve"> </w:t>
+            <w:r>
+              <w:rPr>
+                <w:b/>
+                <w:sz w:val="20"/>
+                <w:szCs w:val="20"/>
+              </w:rPr>
+              <w:t xml:space="preserve">addVertex </w:t>
             </w:r>
             <w:r>
               <w:rPr>
@@ -6431,7 +6395,6 @@
                 <w:szCs w:val="20"/>
               </w:rPr>
             </w:pPr>
-            <w:proofErr w:type="spellStart"/>
             <w:r>
               <w:rPr>
                 <w:b/>
@@ -6440,7 +6403,6 @@
               </w:rPr>
               <w:t>Mehod</w:t>
             </w:r>
-            <w:proofErr w:type="spellEnd"/>
           </w:p>
         </w:tc>
         <w:tc>
@@ -6566,7 +6528,6 @@
                 <w:szCs w:val="20"/>
               </w:rPr>
             </w:pPr>
-            <w:proofErr w:type="spellStart"/>
             <w:r>
               <w:rPr>
                 <w:b/>
@@ -6575,7 +6536,6 @@
               </w:rPr>
               <w:t>addVertex</w:t>
             </w:r>
-            <w:proofErr w:type="spellEnd"/>
           </w:p>
         </w:tc>
         <w:tc>
@@ -6718,7 +6678,6 @@
                 <w:szCs w:val="20"/>
               </w:rPr>
             </w:pPr>
-            <w:proofErr w:type="spellStart"/>
             <w:r>
               <w:rPr>
                 <w:b/>
@@ -6727,7 +6686,6 @@
               </w:rPr>
               <w:t>addVertex</w:t>
             </w:r>
-            <w:proofErr w:type="spellEnd"/>
           </w:p>
         </w:tc>
         <w:tc>
@@ -6868,7 +6826,6 @@
                 <w:szCs w:val="20"/>
               </w:rPr>
             </w:pPr>
-            <w:proofErr w:type="spellStart"/>
             <w:r>
               <w:rPr>
                 <w:b/>
@@ -6877,7 +6834,6 @@
               </w:rPr>
               <w:t>addVertex</w:t>
             </w:r>
-            <w:proofErr w:type="spellEnd"/>
           </w:p>
         </w:tc>
         <w:tc>
@@ -7035,23 +6991,13 @@
               </w:rPr>
               <w:t xml:space="preserve">the purpose of this test is to test everything related to the </w:t>
             </w:r>
-            <w:proofErr w:type="spellStart"/>
-            <w:r>
-              <w:rPr>
-                <w:b/>
-                <w:sz w:val="20"/>
-                <w:szCs w:val="20"/>
-              </w:rPr>
-              <w:t>addEdge</w:t>
-            </w:r>
-            <w:proofErr w:type="spellEnd"/>
-            <w:r>
-              <w:rPr>
-                <w:b/>
-                <w:sz w:val="20"/>
-                <w:szCs w:val="20"/>
-              </w:rPr>
-              <w:t xml:space="preserve"> </w:t>
+            <w:r>
+              <w:rPr>
+                <w:b/>
+                <w:sz w:val="20"/>
+                <w:szCs w:val="20"/>
+              </w:rPr>
+              <w:t xml:space="preserve">addEdge </w:t>
             </w:r>
             <w:r>
               <w:rPr>
@@ -7119,7 +7065,6 @@
                 <w:szCs w:val="20"/>
               </w:rPr>
             </w:pPr>
-            <w:proofErr w:type="spellStart"/>
             <w:r>
               <w:rPr>
                 <w:b/>
@@ -7128,7 +7073,6 @@
               </w:rPr>
               <w:t>Mehod</w:t>
             </w:r>
-            <w:proofErr w:type="spellEnd"/>
           </w:p>
         </w:tc>
         <w:tc>
@@ -7254,7 +7198,6 @@
                 <w:szCs w:val="20"/>
               </w:rPr>
             </w:pPr>
-            <w:proofErr w:type="spellStart"/>
             <w:r>
               <w:rPr>
                 <w:b/>
@@ -7263,7 +7206,6 @@
               </w:rPr>
               <w:t>addEdge</w:t>
             </w:r>
-            <w:proofErr w:type="spellEnd"/>
           </w:p>
         </w:tc>
         <w:tc>
@@ -7380,7 +7322,6 @@
                 <w:szCs w:val="20"/>
               </w:rPr>
             </w:pPr>
-            <w:proofErr w:type="spellStart"/>
             <w:r>
               <w:rPr>
                 <w:b/>
@@ -7389,7 +7330,6 @@
               </w:rPr>
               <w:t>addEdge</w:t>
             </w:r>
-            <w:proofErr w:type="spellEnd"/>
           </w:p>
         </w:tc>
         <w:tc>
@@ -7522,7 +7462,6 @@
                 <w:szCs w:val="20"/>
               </w:rPr>
             </w:pPr>
-            <w:proofErr w:type="spellStart"/>
             <w:r>
               <w:rPr>
                 <w:b/>
@@ -7531,7 +7470,6 @@
               </w:rPr>
               <w:t>addEdge</w:t>
             </w:r>
-            <w:proofErr w:type="spellEnd"/>
           </w:p>
         </w:tc>
         <w:tc>
@@ -7592,15 +7530,1342 @@
                 <w:sz w:val="24"/>
                 <w:szCs w:val="24"/>
               </w:rPr>
-              <w:t xml:space="preserve"> to adjust to that change </w:t>
-            </w:r>
-            <w:r>
-              <w:rPr>
-                <w:rFonts w:ascii="Candara" w:eastAsia="Candara" w:hAnsi="Candara" w:cs="Candara"/>
-                <w:sz w:val="24"/>
-                <w:szCs w:val="24"/>
-              </w:rPr>
-              <w:t>.</w:t>
+              <w:t xml:space="preserve"> to adjust to that </w:t>
+            </w:r>
+            <w:r>
+              <w:rPr>
+                <w:rFonts w:ascii="Candara" w:eastAsia="Candara" w:hAnsi="Candara" w:cs="Candara"/>
+                <w:sz w:val="24"/>
+                <w:szCs w:val="24"/>
+              </w:rPr>
+              <w:t>change.</w:t>
+            </w:r>
+          </w:p>
+        </w:tc>
+      </w:tr>
+    </w:tbl>
+    <w:p>
+      <w:pPr>
+        <w:jc w:val="both"/>
+        <w:rPr>
+          <w:rFonts w:ascii="Candara" w:eastAsia="Candara" w:hAnsi="Candara" w:cs="Candara"/>
+          <w:b/>
+          <w:sz w:val="24"/>
+          <w:szCs w:val="24"/>
+        </w:rPr>
+      </w:pPr>
+    </w:p>
+    <w:tbl>
+      <w:tblPr>
+        <w:tblStyle w:val="ac"/>
+        <w:tblW w:w="9945" w:type="dxa"/>
+        <w:tblInd w:w="0" w:type="dxa"/>
+        <w:tblBorders>
+          <w:top w:val="single" w:sz="8" w:space="0" w:color="000000"/>
+          <w:left w:val="single" w:sz="8" w:space="0" w:color="000000"/>
+          <w:bottom w:val="single" w:sz="8" w:space="0" w:color="000000"/>
+          <w:right w:val="single" w:sz="8" w:space="0" w:color="000000"/>
+          <w:insideH w:val="single" w:sz="8" w:space="0" w:color="000000"/>
+          <w:insideV w:val="single" w:sz="8" w:space="0" w:color="000000"/>
+        </w:tblBorders>
+        <w:tblLayout w:type="fixed"/>
+        <w:tblLook w:val="0600" w:firstRow="0" w:lastRow="0" w:firstColumn="0" w:lastColumn="0" w:noHBand="1" w:noVBand="1"/>
+      </w:tblPr>
+      <w:tblGrid>
+        <w:gridCol w:w="1740"/>
+        <w:gridCol w:w="1695"/>
+        <w:gridCol w:w="2325"/>
+        <w:gridCol w:w="4185"/>
+      </w:tblGrid>
+      <w:tr>
+        <w:trPr>
+          <w:trHeight w:val="400"/>
+        </w:trPr>
+        <w:tc>
+          <w:tcPr>
+            <w:tcW w:w="9945" w:type="dxa"/>
+            <w:gridSpan w:val="4"/>
+            <w:shd w:val="clear" w:color="auto" w:fill="auto"/>
+            <w:tcMar>
+              <w:top w:w="100" w:type="dxa"/>
+              <w:left w:w="100" w:type="dxa"/>
+              <w:bottom w:w="100" w:type="dxa"/>
+              <w:right w:w="100" w:type="dxa"/>
+            </w:tcMar>
+            <w:vAlign w:val="center"/>
+          </w:tcPr>
+          <w:p>
+            <w:pPr>
+              <w:widowControl w:val="0"/>
+              <w:spacing w:line="240" w:lineRule="auto"/>
+              <w:rPr>
+                <w:sz w:val="20"/>
+                <w:szCs w:val="20"/>
+              </w:rPr>
+            </w:pPr>
+            <w:r>
+              <w:rPr>
+                <w:b/>
+                <w:sz w:val="20"/>
+                <w:szCs w:val="20"/>
+              </w:rPr>
+              <w:t xml:space="preserve">Objective of the Test: </w:t>
+            </w:r>
+            <w:r>
+              <w:rPr>
+                <w:b/>
+                <w:sz w:val="20"/>
+                <w:szCs w:val="20"/>
+              </w:rPr>
+              <w:t xml:space="preserve">the purpose of this test is to test everything related to the </w:t>
+            </w:r>
+            <w:r>
+              <w:rPr>
+                <w:b/>
+                <w:sz w:val="20"/>
+                <w:szCs w:val="20"/>
+              </w:rPr>
+              <w:t xml:space="preserve">dijkstra </w:t>
+            </w:r>
+            <w:r>
+              <w:rPr>
+                <w:b/>
+                <w:sz w:val="20"/>
+                <w:szCs w:val="20"/>
+              </w:rPr>
+              <w:t>method.</w:t>
+            </w:r>
+          </w:p>
+        </w:tc>
+      </w:tr>
+      <w:tr>
+        <w:tc>
+          <w:tcPr>
+            <w:tcW w:w="1740" w:type="dxa"/>
+            <w:shd w:val="clear" w:color="auto" w:fill="EFEFEF"/>
+            <w:tcMar>
+              <w:top w:w="100" w:type="dxa"/>
+              <w:left w:w="100" w:type="dxa"/>
+              <w:bottom w:w="100" w:type="dxa"/>
+              <w:right w:w="100" w:type="dxa"/>
+            </w:tcMar>
+            <w:vAlign w:val="center"/>
+          </w:tcPr>
+          <w:p>
+            <w:pPr>
+              <w:widowControl w:val="0"/>
+              <w:spacing w:line="240" w:lineRule="auto"/>
+              <w:rPr>
+                <w:b/>
+                <w:sz w:val="20"/>
+                <w:szCs w:val="20"/>
+              </w:rPr>
+            </w:pPr>
+            <w:r>
+              <w:rPr>
+                <w:b/>
+                <w:sz w:val="20"/>
+                <w:szCs w:val="20"/>
+              </w:rPr>
+              <w:t>Class</w:t>
+            </w:r>
+          </w:p>
+        </w:tc>
+        <w:tc>
+          <w:tcPr>
+            <w:tcW w:w="1695" w:type="dxa"/>
+            <w:shd w:val="clear" w:color="auto" w:fill="EFEFEF"/>
+            <w:tcMar>
+              <w:top w:w="100" w:type="dxa"/>
+              <w:left w:w="100" w:type="dxa"/>
+              <w:bottom w:w="100" w:type="dxa"/>
+              <w:right w:w="100" w:type="dxa"/>
+            </w:tcMar>
+            <w:vAlign w:val="center"/>
+          </w:tcPr>
+          <w:p>
+            <w:pPr>
+              <w:widowControl w:val="0"/>
+              <w:spacing w:line="240" w:lineRule="auto"/>
+              <w:rPr>
+                <w:b/>
+                <w:sz w:val="20"/>
+                <w:szCs w:val="20"/>
+              </w:rPr>
+            </w:pPr>
+            <w:r>
+              <w:rPr>
+                <w:b/>
+                <w:sz w:val="20"/>
+                <w:szCs w:val="20"/>
+              </w:rPr>
+              <w:t>Mehod</w:t>
+            </w:r>
+          </w:p>
+        </w:tc>
+        <w:tc>
+          <w:tcPr>
+            <w:tcW w:w="2325" w:type="dxa"/>
+            <w:shd w:val="clear" w:color="auto" w:fill="EFEFEF"/>
+            <w:tcMar>
+              <w:top w:w="100" w:type="dxa"/>
+              <w:left w:w="100" w:type="dxa"/>
+              <w:bottom w:w="100" w:type="dxa"/>
+              <w:right w:w="100" w:type="dxa"/>
+            </w:tcMar>
+            <w:vAlign w:val="center"/>
+          </w:tcPr>
+          <w:p>
+            <w:pPr>
+              <w:widowControl w:val="0"/>
+              <w:spacing w:line="240" w:lineRule="auto"/>
+              <w:rPr>
+                <w:b/>
+                <w:sz w:val="20"/>
+                <w:szCs w:val="20"/>
+              </w:rPr>
+            </w:pPr>
+            <w:r>
+              <w:rPr>
+                <w:b/>
+                <w:sz w:val="20"/>
+                <w:szCs w:val="20"/>
+              </w:rPr>
+              <w:t>Scenario</w:t>
+            </w:r>
+          </w:p>
+        </w:tc>
+        <w:tc>
+          <w:tcPr>
+            <w:tcW w:w="4185" w:type="dxa"/>
+            <w:shd w:val="clear" w:color="auto" w:fill="EFEFEF"/>
+            <w:tcMar>
+              <w:top w:w="100" w:type="dxa"/>
+              <w:left w:w="100" w:type="dxa"/>
+              <w:bottom w:w="100" w:type="dxa"/>
+              <w:right w:w="100" w:type="dxa"/>
+            </w:tcMar>
+            <w:vAlign w:val="center"/>
+          </w:tcPr>
+          <w:p>
+            <w:pPr>
+              <w:widowControl w:val="0"/>
+              <w:spacing w:line="240" w:lineRule="auto"/>
+              <w:rPr>
+                <w:b/>
+                <w:sz w:val="20"/>
+                <w:szCs w:val="20"/>
+              </w:rPr>
+            </w:pPr>
+            <w:r>
+              <w:rPr>
+                <w:b/>
+                <w:sz w:val="20"/>
+                <w:szCs w:val="20"/>
+              </w:rPr>
+              <w:t>Expected result</w:t>
+            </w:r>
+          </w:p>
+        </w:tc>
+      </w:tr>
+      <w:tr>
+        <w:trPr>
+          <w:trHeight w:val="390"/>
+        </w:trPr>
+        <w:tc>
+          <w:tcPr>
+            <w:tcW w:w="1740" w:type="dxa"/>
+            <w:shd w:val="clear" w:color="auto" w:fill="auto"/>
+            <w:tcMar>
+              <w:top w:w="100" w:type="dxa"/>
+              <w:left w:w="100" w:type="dxa"/>
+              <w:bottom w:w="100" w:type="dxa"/>
+              <w:right w:w="100" w:type="dxa"/>
+            </w:tcMar>
+            <w:vAlign w:val="center"/>
+          </w:tcPr>
+          <w:p>
+            <w:pPr>
+              <w:widowControl w:val="0"/>
+              <w:spacing w:line="240" w:lineRule="auto"/>
+              <w:rPr>
+                <w:b/>
+                <w:sz w:val="20"/>
+                <w:szCs w:val="20"/>
+              </w:rPr>
+            </w:pPr>
+            <w:r>
+              <w:rPr>
+                <w:b/>
+                <w:sz w:val="20"/>
+                <w:szCs w:val="20"/>
+              </w:rPr>
+              <w:t>Graph</w:t>
+            </w:r>
+          </w:p>
+        </w:tc>
+        <w:tc>
+          <w:tcPr>
+            <w:tcW w:w="1695" w:type="dxa"/>
+            <w:shd w:val="clear" w:color="auto" w:fill="auto"/>
+            <w:tcMar>
+              <w:top w:w="100" w:type="dxa"/>
+              <w:left w:w="100" w:type="dxa"/>
+              <w:bottom w:w="100" w:type="dxa"/>
+              <w:right w:w="100" w:type="dxa"/>
+            </w:tcMar>
+            <w:vAlign w:val="center"/>
+          </w:tcPr>
+          <w:p>
+            <w:pPr>
+              <w:widowControl w:val="0"/>
+              <w:spacing w:line="240" w:lineRule="auto"/>
+              <w:rPr>
+                <w:b/>
+                <w:sz w:val="20"/>
+                <w:szCs w:val="20"/>
+              </w:rPr>
+            </w:pPr>
+            <w:r>
+              <w:rPr>
+                <w:b/>
+                <w:sz w:val="20"/>
+                <w:szCs w:val="20"/>
+              </w:rPr>
+              <w:t>dijkstra</w:t>
+            </w:r>
+          </w:p>
+        </w:tc>
+        <w:tc>
+          <w:tcPr>
+            <w:tcW w:w="2325" w:type="dxa"/>
+            <w:shd w:val="clear" w:color="auto" w:fill="auto"/>
+            <w:tcMar>
+              <w:top w:w="100" w:type="dxa"/>
+              <w:left w:w="100" w:type="dxa"/>
+              <w:bottom w:w="100" w:type="dxa"/>
+              <w:right w:w="100" w:type="dxa"/>
+            </w:tcMar>
+          </w:tcPr>
+          <w:p>
+            <w:pPr>
+              <w:widowControl w:val="0"/>
+              <w:spacing w:line="240" w:lineRule="auto"/>
+              <w:rPr>
+                <w:rFonts w:ascii="Candara" w:eastAsia="Candara" w:hAnsi="Candara" w:cs="Candara"/>
+                <w:sz w:val="24"/>
+                <w:szCs w:val="24"/>
+              </w:rPr>
+            </w:pPr>
+            <w:r>
+              <w:rPr>
+                <w:rFonts w:ascii="Candara" w:eastAsia="Candara" w:hAnsi="Candara" w:cs="Candara"/>
+                <w:sz w:val="24"/>
+                <w:szCs w:val="24"/>
+              </w:rPr>
+              <w:t>setUpStage4</w:t>
+            </w:r>
+          </w:p>
+        </w:tc>
+        <w:tc>
+          <w:tcPr>
+            <w:tcW w:w="4185" w:type="dxa"/>
+            <w:shd w:val="clear" w:color="auto" w:fill="auto"/>
+            <w:tcMar>
+              <w:top w:w="100" w:type="dxa"/>
+              <w:left w:w="100" w:type="dxa"/>
+              <w:bottom w:w="100" w:type="dxa"/>
+              <w:right w:w="100" w:type="dxa"/>
+            </w:tcMar>
+            <w:vAlign w:val="center"/>
+          </w:tcPr>
+          <w:p>
+            <w:pPr>
+              <w:widowControl w:val="0"/>
+              <w:spacing w:line="240" w:lineRule="auto"/>
+              <w:rPr>
+                <w:rFonts w:ascii="Candara" w:eastAsia="Candara" w:hAnsi="Candara" w:cs="Candara"/>
+                <w:sz w:val="24"/>
+                <w:szCs w:val="24"/>
+              </w:rPr>
+            </w:pPr>
+            <w:r>
+              <w:rPr>
+                <w:rFonts w:ascii="Candara" w:eastAsia="Candara" w:hAnsi="Candara" w:cs="Candara"/>
+                <w:sz w:val="24"/>
+                <w:szCs w:val="24"/>
+              </w:rPr>
+              <w:t>the method should return either null because it is impossible to reach the target from any Vertex other than itself.</w:t>
+            </w:r>
+          </w:p>
+        </w:tc>
+      </w:tr>
+      <w:tr>
+        <w:trPr>
+          <w:trHeight w:val="390"/>
+        </w:trPr>
+        <w:tc>
+          <w:tcPr>
+            <w:tcW w:w="1740" w:type="dxa"/>
+            <w:shd w:val="clear" w:color="auto" w:fill="auto"/>
+            <w:tcMar>
+              <w:top w:w="100" w:type="dxa"/>
+              <w:left w:w="100" w:type="dxa"/>
+              <w:bottom w:w="100" w:type="dxa"/>
+              <w:right w:w="100" w:type="dxa"/>
+            </w:tcMar>
+            <w:vAlign w:val="center"/>
+          </w:tcPr>
+          <w:p>
+            <w:pPr>
+              <w:widowControl w:val="0"/>
+              <w:spacing w:line="240" w:lineRule="auto"/>
+              <w:rPr>
+                <w:b/>
+                <w:sz w:val="20"/>
+                <w:szCs w:val="20"/>
+              </w:rPr>
+            </w:pPr>
+            <w:r>
+              <w:rPr>
+                <w:b/>
+                <w:sz w:val="20"/>
+                <w:szCs w:val="20"/>
+              </w:rPr>
+              <w:t>Graph</w:t>
+            </w:r>
+          </w:p>
+        </w:tc>
+        <w:tc>
+          <w:tcPr>
+            <w:tcW w:w="1695" w:type="dxa"/>
+            <w:shd w:val="clear" w:color="auto" w:fill="auto"/>
+            <w:tcMar>
+              <w:top w:w="100" w:type="dxa"/>
+              <w:left w:w="100" w:type="dxa"/>
+              <w:bottom w:w="100" w:type="dxa"/>
+              <w:right w:w="100" w:type="dxa"/>
+            </w:tcMar>
+            <w:vAlign w:val="center"/>
+          </w:tcPr>
+          <w:p>
+            <w:pPr>
+              <w:widowControl w:val="0"/>
+              <w:spacing w:line="240" w:lineRule="auto"/>
+              <w:rPr>
+                <w:b/>
+                <w:sz w:val="20"/>
+                <w:szCs w:val="20"/>
+              </w:rPr>
+            </w:pPr>
+            <w:r>
+              <w:rPr>
+                <w:b/>
+                <w:sz w:val="20"/>
+                <w:szCs w:val="20"/>
+              </w:rPr>
+              <w:t>dijkstra</w:t>
+            </w:r>
+          </w:p>
+        </w:tc>
+        <w:tc>
+          <w:tcPr>
+            <w:tcW w:w="2325" w:type="dxa"/>
+            <w:shd w:val="clear" w:color="auto" w:fill="auto"/>
+            <w:tcMar>
+              <w:top w:w="100" w:type="dxa"/>
+              <w:left w:w="100" w:type="dxa"/>
+              <w:bottom w:w="100" w:type="dxa"/>
+              <w:right w:w="100" w:type="dxa"/>
+            </w:tcMar>
+          </w:tcPr>
+          <w:p>
+            <w:pPr>
+              <w:widowControl w:val="0"/>
+              <w:spacing w:line="240" w:lineRule="auto"/>
+              <w:rPr>
+                <w:rFonts w:ascii="Candara" w:eastAsia="Candara" w:hAnsi="Candara" w:cs="Candara"/>
+                <w:sz w:val="24"/>
+                <w:szCs w:val="24"/>
+              </w:rPr>
+            </w:pPr>
+            <w:r>
+              <w:rPr>
+                <w:rFonts w:ascii="Candara" w:eastAsia="Candara" w:hAnsi="Candara" w:cs="Candara"/>
+                <w:sz w:val="24"/>
+                <w:szCs w:val="24"/>
+              </w:rPr>
+              <w:t>SetupStage2</w:t>
+            </w:r>
+          </w:p>
+        </w:tc>
+        <w:tc>
+          <w:tcPr>
+            <w:tcW w:w="4185" w:type="dxa"/>
+            <w:shd w:val="clear" w:color="auto" w:fill="auto"/>
+            <w:tcMar>
+              <w:top w:w="100" w:type="dxa"/>
+              <w:left w:w="100" w:type="dxa"/>
+              <w:bottom w:w="100" w:type="dxa"/>
+              <w:right w:w="100" w:type="dxa"/>
+            </w:tcMar>
+            <w:vAlign w:val="center"/>
+          </w:tcPr>
+          <w:p>
+            <w:pPr>
+              <w:widowControl w:val="0"/>
+              <w:spacing w:line="240" w:lineRule="auto"/>
+              <w:rPr>
+                <w:rFonts w:ascii="Candara" w:hAnsi="Candara"/>
+                <w:bCs/>
+                <w:sz w:val="20"/>
+                <w:szCs w:val="20"/>
+              </w:rPr>
+            </w:pPr>
+            <w:r>
+              <w:rPr>
+                <w:rFonts w:ascii="Candara" w:hAnsi="Candara"/>
+                <w:bCs/>
+                <w:sz w:val="20"/>
+                <w:szCs w:val="20"/>
+              </w:rPr>
+              <w:t xml:space="preserve">the method should return null because even if a certain part is reached, the Vertex </w:t>
+            </w:r>
+            <w:r>
+              <w:rPr>
+                <w:rFonts w:ascii="Candara" w:hAnsi="Candara"/>
+                <w:bCs/>
+                <w:sz w:val="20"/>
+                <w:szCs w:val="20"/>
+              </w:rPr>
+              <w:t xml:space="preserve">objective </w:t>
+            </w:r>
+            <w:r>
+              <w:rPr>
+                <w:rFonts w:ascii="Candara" w:hAnsi="Candara"/>
+                <w:bCs/>
+                <w:sz w:val="20"/>
+                <w:szCs w:val="20"/>
+              </w:rPr>
+              <w:t>cannot be reached.</w:t>
+            </w:r>
+          </w:p>
+        </w:tc>
+      </w:tr>
+      <w:tr>
+        <w:trPr>
+          <w:trHeight w:val="390"/>
+        </w:trPr>
+        <w:tc>
+          <w:tcPr>
+            <w:tcW w:w="1740" w:type="dxa"/>
+            <w:shd w:val="clear" w:color="auto" w:fill="auto"/>
+            <w:tcMar>
+              <w:top w:w="100" w:type="dxa"/>
+              <w:left w:w="100" w:type="dxa"/>
+              <w:bottom w:w="100" w:type="dxa"/>
+              <w:right w:w="100" w:type="dxa"/>
+            </w:tcMar>
+            <w:vAlign w:val="center"/>
+          </w:tcPr>
+          <w:p>
+            <w:pPr>
+              <w:widowControl w:val="0"/>
+              <w:spacing w:line="240" w:lineRule="auto"/>
+              <w:rPr>
+                <w:b/>
+                <w:sz w:val="20"/>
+                <w:szCs w:val="20"/>
+              </w:rPr>
+            </w:pPr>
+            <w:r>
+              <w:rPr>
+                <w:b/>
+                <w:sz w:val="20"/>
+                <w:szCs w:val="20"/>
+              </w:rPr>
+              <w:t>Graph</w:t>
+            </w:r>
+          </w:p>
+        </w:tc>
+        <w:tc>
+          <w:tcPr>
+            <w:tcW w:w="1695" w:type="dxa"/>
+            <w:shd w:val="clear" w:color="auto" w:fill="auto"/>
+            <w:tcMar>
+              <w:top w:w="100" w:type="dxa"/>
+              <w:left w:w="100" w:type="dxa"/>
+              <w:bottom w:w="100" w:type="dxa"/>
+              <w:right w:w="100" w:type="dxa"/>
+            </w:tcMar>
+            <w:vAlign w:val="center"/>
+          </w:tcPr>
+          <w:p>
+            <w:pPr>
+              <w:widowControl w:val="0"/>
+              <w:spacing w:line="240" w:lineRule="auto"/>
+              <w:rPr>
+                <w:b/>
+                <w:sz w:val="20"/>
+                <w:szCs w:val="20"/>
+              </w:rPr>
+            </w:pPr>
+            <w:r>
+              <w:rPr>
+                <w:b/>
+                <w:sz w:val="20"/>
+                <w:szCs w:val="20"/>
+              </w:rPr>
+              <w:t>dijkstra</w:t>
+            </w:r>
+          </w:p>
+        </w:tc>
+        <w:tc>
+          <w:tcPr>
+            <w:tcW w:w="2325" w:type="dxa"/>
+            <w:shd w:val="clear" w:color="auto" w:fill="auto"/>
+            <w:tcMar>
+              <w:top w:w="100" w:type="dxa"/>
+              <w:left w:w="100" w:type="dxa"/>
+              <w:bottom w:w="100" w:type="dxa"/>
+              <w:right w:w="100" w:type="dxa"/>
+            </w:tcMar>
+          </w:tcPr>
+          <w:p>
+            <w:pPr>
+              <w:widowControl w:val="0"/>
+              <w:spacing w:line="240" w:lineRule="auto"/>
+              <w:rPr>
+                <w:rFonts w:ascii="Candara" w:eastAsia="Candara" w:hAnsi="Candara" w:cs="Candara"/>
+                <w:sz w:val="24"/>
+                <w:szCs w:val="24"/>
+              </w:rPr>
+            </w:pPr>
+            <w:r>
+              <w:rPr>
+                <w:rFonts w:ascii="Candara" w:eastAsia="Candara" w:hAnsi="Candara" w:cs="Candara"/>
+                <w:sz w:val="24"/>
+                <w:szCs w:val="24"/>
+              </w:rPr>
+              <w:t>SetUpStage3</w:t>
+            </w:r>
+          </w:p>
+        </w:tc>
+        <w:tc>
+          <w:tcPr>
+            <w:tcW w:w="4185" w:type="dxa"/>
+            <w:shd w:val="clear" w:color="auto" w:fill="auto"/>
+            <w:tcMar>
+              <w:top w:w="100" w:type="dxa"/>
+              <w:left w:w="100" w:type="dxa"/>
+              <w:bottom w:w="100" w:type="dxa"/>
+              <w:right w:w="100" w:type="dxa"/>
+            </w:tcMar>
+            <w:vAlign w:val="center"/>
+          </w:tcPr>
+          <w:p>
+            <w:pPr>
+              <w:widowControl w:val="0"/>
+              <w:spacing w:line="240" w:lineRule="auto"/>
+              <w:rPr>
+                <w:sz w:val="20"/>
+                <w:szCs w:val="20"/>
+              </w:rPr>
+            </w:pPr>
+            <w:r>
+              <w:rPr>
+                <w:sz w:val="20"/>
+                <w:szCs w:val="20"/>
+              </w:rPr>
+              <w:t>The method should return the next list:</w:t>
+            </w:r>
+          </w:p>
+          <w:p>
+            <w:pPr>
+              <w:widowControl w:val="0"/>
+              <w:spacing w:line="240" w:lineRule="auto"/>
+              <w:rPr>
+                <w:sz w:val="20"/>
+                <w:szCs w:val="20"/>
+              </w:rPr>
+            </w:pPr>
+            <w:r>
+              <w:rPr>
+                <w:sz w:val="20"/>
+                <w:szCs w:val="20"/>
+              </w:rPr>
+              <w:t xml:space="preserve">{2,5,3} </w:t>
+            </w:r>
+          </w:p>
+        </w:tc>
+      </w:tr>
+    </w:tbl>
+    <w:p>
+      <w:pPr>
+        <w:jc w:val="both"/>
+        <w:rPr>
+          <w:rFonts w:ascii="Candara" w:eastAsia="Candara" w:hAnsi="Candara" w:cs="Candara"/>
+          <w:b/>
+          <w:sz w:val="24"/>
+          <w:szCs w:val="24"/>
+        </w:rPr>
+      </w:pPr>
+    </w:p>
+    <w:tbl>
+      <w:tblPr>
+        <w:tblStyle w:val="ac"/>
+        <w:tblW w:w="9945" w:type="dxa"/>
+        <w:tblInd w:w="0" w:type="dxa"/>
+        <w:tblBorders>
+          <w:top w:val="single" w:sz="8" w:space="0" w:color="000000"/>
+          <w:left w:val="single" w:sz="8" w:space="0" w:color="000000"/>
+          <w:bottom w:val="single" w:sz="8" w:space="0" w:color="000000"/>
+          <w:right w:val="single" w:sz="8" w:space="0" w:color="000000"/>
+          <w:insideH w:val="single" w:sz="8" w:space="0" w:color="000000"/>
+          <w:insideV w:val="single" w:sz="8" w:space="0" w:color="000000"/>
+        </w:tblBorders>
+        <w:tblLayout w:type="fixed"/>
+        <w:tblLook w:val="0600" w:firstRow="0" w:lastRow="0" w:firstColumn="0" w:lastColumn="0" w:noHBand="1" w:noVBand="1"/>
+      </w:tblPr>
+      <w:tblGrid>
+        <w:gridCol w:w="1740"/>
+        <w:gridCol w:w="1695"/>
+        <w:gridCol w:w="2325"/>
+        <w:gridCol w:w="4185"/>
+      </w:tblGrid>
+      <w:tr>
+        <w:trPr>
+          <w:trHeight w:val="400"/>
+        </w:trPr>
+        <w:tc>
+          <w:tcPr>
+            <w:tcW w:w="9945" w:type="dxa"/>
+            <w:gridSpan w:val="4"/>
+            <w:shd w:val="clear" w:color="auto" w:fill="auto"/>
+            <w:tcMar>
+              <w:top w:w="100" w:type="dxa"/>
+              <w:left w:w="100" w:type="dxa"/>
+              <w:bottom w:w="100" w:type="dxa"/>
+              <w:right w:w="100" w:type="dxa"/>
+            </w:tcMar>
+            <w:vAlign w:val="center"/>
+          </w:tcPr>
+          <w:p>
+            <w:pPr>
+              <w:widowControl w:val="0"/>
+              <w:spacing w:line="240" w:lineRule="auto"/>
+              <w:rPr>
+                <w:sz w:val="20"/>
+                <w:szCs w:val="20"/>
+              </w:rPr>
+            </w:pPr>
+            <w:r>
+              <w:rPr>
+                <w:b/>
+                <w:sz w:val="20"/>
+                <w:szCs w:val="20"/>
+              </w:rPr>
+              <w:lastRenderedPageBreak/>
+              <w:t xml:space="preserve">Objective of the Test: </w:t>
+            </w:r>
+            <w:r>
+              <w:rPr>
+                <w:b/>
+                <w:sz w:val="20"/>
+                <w:szCs w:val="20"/>
+              </w:rPr>
+              <w:t xml:space="preserve">the purpose of this test is to test everything related to the </w:t>
+            </w:r>
+            <w:r>
+              <w:rPr>
+                <w:b/>
+                <w:sz w:val="20"/>
+                <w:szCs w:val="20"/>
+              </w:rPr>
+              <w:t>floydWarshall</w:t>
+            </w:r>
+            <w:r>
+              <w:rPr>
+                <w:b/>
+                <w:sz w:val="20"/>
+                <w:szCs w:val="20"/>
+              </w:rPr>
+              <w:t xml:space="preserve"> </w:t>
+            </w:r>
+            <w:r>
+              <w:rPr>
+                <w:b/>
+                <w:sz w:val="20"/>
+                <w:szCs w:val="20"/>
+              </w:rPr>
+              <w:t>method.</w:t>
+            </w:r>
+          </w:p>
+        </w:tc>
+      </w:tr>
+      <w:tr>
+        <w:tc>
+          <w:tcPr>
+            <w:tcW w:w="1740" w:type="dxa"/>
+            <w:shd w:val="clear" w:color="auto" w:fill="EFEFEF"/>
+            <w:tcMar>
+              <w:top w:w="100" w:type="dxa"/>
+              <w:left w:w="100" w:type="dxa"/>
+              <w:bottom w:w="100" w:type="dxa"/>
+              <w:right w:w="100" w:type="dxa"/>
+            </w:tcMar>
+            <w:vAlign w:val="center"/>
+          </w:tcPr>
+          <w:p>
+            <w:pPr>
+              <w:widowControl w:val="0"/>
+              <w:spacing w:line="240" w:lineRule="auto"/>
+              <w:rPr>
+                <w:b/>
+                <w:sz w:val="20"/>
+                <w:szCs w:val="20"/>
+              </w:rPr>
+            </w:pPr>
+            <w:r>
+              <w:rPr>
+                <w:b/>
+                <w:sz w:val="20"/>
+                <w:szCs w:val="20"/>
+              </w:rPr>
+              <w:t>Class</w:t>
+            </w:r>
+          </w:p>
+        </w:tc>
+        <w:tc>
+          <w:tcPr>
+            <w:tcW w:w="1695" w:type="dxa"/>
+            <w:shd w:val="clear" w:color="auto" w:fill="EFEFEF"/>
+            <w:tcMar>
+              <w:top w:w="100" w:type="dxa"/>
+              <w:left w:w="100" w:type="dxa"/>
+              <w:bottom w:w="100" w:type="dxa"/>
+              <w:right w:w="100" w:type="dxa"/>
+            </w:tcMar>
+            <w:vAlign w:val="center"/>
+          </w:tcPr>
+          <w:p>
+            <w:pPr>
+              <w:widowControl w:val="0"/>
+              <w:spacing w:line="240" w:lineRule="auto"/>
+              <w:rPr>
+                <w:b/>
+                <w:sz w:val="20"/>
+                <w:szCs w:val="20"/>
+              </w:rPr>
+            </w:pPr>
+            <w:r>
+              <w:rPr>
+                <w:b/>
+                <w:sz w:val="20"/>
+                <w:szCs w:val="20"/>
+              </w:rPr>
+              <w:t>Mehod</w:t>
+            </w:r>
+          </w:p>
+        </w:tc>
+        <w:tc>
+          <w:tcPr>
+            <w:tcW w:w="2325" w:type="dxa"/>
+            <w:shd w:val="clear" w:color="auto" w:fill="EFEFEF"/>
+            <w:tcMar>
+              <w:top w:w="100" w:type="dxa"/>
+              <w:left w:w="100" w:type="dxa"/>
+              <w:bottom w:w="100" w:type="dxa"/>
+              <w:right w:w="100" w:type="dxa"/>
+            </w:tcMar>
+            <w:vAlign w:val="center"/>
+          </w:tcPr>
+          <w:p>
+            <w:pPr>
+              <w:widowControl w:val="0"/>
+              <w:spacing w:line="240" w:lineRule="auto"/>
+              <w:rPr>
+                <w:b/>
+                <w:sz w:val="20"/>
+                <w:szCs w:val="20"/>
+              </w:rPr>
+            </w:pPr>
+            <w:r>
+              <w:rPr>
+                <w:b/>
+                <w:sz w:val="20"/>
+                <w:szCs w:val="20"/>
+              </w:rPr>
+              <w:t>Scenario</w:t>
+            </w:r>
+          </w:p>
+        </w:tc>
+        <w:tc>
+          <w:tcPr>
+            <w:tcW w:w="4185" w:type="dxa"/>
+            <w:shd w:val="clear" w:color="auto" w:fill="EFEFEF"/>
+            <w:tcMar>
+              <w:top w:w="100" w:type="dxa"/>
+              <w:left w:w="100" w:type="dxa"/>
+              <w:bottom w:w="100" w:type="dxa"/>
+              <w:right w:w="100" w:type="dxa"/>
+            </w:tcMar>
+            <w:vAlign w:val="center"/>
+          </w:tcPr>
+          <w:p>
+            <w:pPr>
+              <w:widowControl w:val="0"/>
+              <w:spacing w:line="240" w:lineRule="auto"/>
+              <w:rPr>
+                <w:b/>
+                <w:sz w:val="20"/>
+                <w:szCs w:val="20"/>
+              </w:rPr>
+            </w:pPr>
+            <w:r>
+              <w:rPr>
+                <w:b/>
+                <w:sz w:val="20"/>
+                <w:szCs w:val="20"/>
+              </w:rPr>
+              <w:t>Expected result</w:t>
+            </w:r>
+          </w:p>
+        </w:tc>
+      </w:tr>
+      <w:tr>
+        <w:trPr>
+          <w:trHeight w:val="390"/>
+        </w:trPr>
+        <w:tc>
+          <w:tcPr>
+            <w:tcW w:w="1740" w:type="dxa"/>
+            <w:shd w:val="clear" w:color="auto" w:fill="auto"/>
+            <w:tcMar>
+              <w:top w:w="100" w:type="dxa"/>
+              <w:left w:w="100" w:type="dxa"/>
+              <w:bottom w:w="100" w:type="dxa"/>
+              <w:right w:w="100" w:type="dxa"/>
+            </w:tcMar>
+            <w:vAlign w:val="center"/>
+          </w:tcPr>
+          <w:p>
+            <w:pPr>
+              <w:widowControl w:val="0"/>
+              <w:spacing w:line="240" w:lineRule="auto"/>
+              <w:rPr>
+                <w:b/>
+                <w:sz w:val="20"/>
+                <w:szCs w:val="20"/>
+              </w:rPr>
+            </w:pPr>
+            <w:r>
+              <w:rPr>
+                <w:b/>
+                <w:sz w:val="20"/>
+                <w:szCs w:val="20"/>
+              </w:rPr>
+              <w:t>Graph</w:t>
+            </w:r>
+          </w:p>
+        </w:tc>
+        <w:tc>
+          <w:tcPr>
+            <w:tcW w:w="1695" w:type="dxa"/>
+            <w:shd w:val="clear" w:color="auto" w:fill="auto"/>
+            <w:tcMar>
+              <w:top w:w="100" w:type="dxa"/>
+              <w:left w:w="100" w:type="dxa"/>
+              <w:bottom w:w="100" w:type="dxa"/>
+              <w:right w:w="100" w:type="dxa"/>
+            </w:tcMar>
+            <w:vAlign w:val="center"/>
+          </w:tcPr>
+          <w:p>
+            <w:pPr>
+              <w:widowControl w:val="0"/>
+              <w:spacing w:line="240" w:lineRule="auto"/>
+              <w:rPr>
+                <w:b/>
+                <w:sz w:val="20"/>
+                <w:szCs w:val="20"/>
+              </w:rPr>
+            </w:pPr>
+            <w:r>
+              <w:rPr>
+                <w:b/>
+                <w:sz w:val="20"/>
+                <w:szCs w:val="20"/>
+              </w:rPr>
+              <w:t xml:space="preserve">floydWarshall </w:t>
+            </w:r>
+            <w:r>
+              <w:rPr>
+                <w:b/>
+                <w:sz w:val="20"/>
+                <w:szCs w:val="20"/>
+              </w:rPr>
+              <w:t>method.</w:t>
+            </w:r>
+          </w:p>
+        </w:tc>
+        <w:tc>
+          <w:tcPr>
+            <w:tcW w:w="2325" w:type="dxa"/>
+            <w:shd w:val="clear" w:color="auto" w:fill="auto"/>
+            <w:tcMar>
+              <w:top w:w="100" w:type="dxa"/>
+              <w:left w:w="100" w:type="dxa"/>
+              <w:bottom w:w="100" w:type="dxa"/>
+              <w:right w:w="100" w:type="dxa"/>
+            </w:tcMar>
+          </w:tcPr>
+          <w:p>
+            <w:pPr>
+              <w:widowControl w:val="0"/>
+              <w:spacing w:line="240" w:lineRule="auto"/>
+              <w:rPr>
+                <w:rFonts w:ascii="Candara" w:eastAsia="Candara" w:hAnsi="Candara" w:cs="Candara"/>
+                <w:sz w:val="24"/>
+                <w:szCs w:val="24"/>
+              </w:rPr>
+            </w:pPr>
+            <w:r>
+              <w:rPr>
+                <w:rFonts w:ascii="Candara" w:eastAsia="Candara" w:hAnsi="Candara" w:cs="Candara"/>
+                <w:sz w:val="24"/>
+                <w:szCs w:val="24"/>
+              </w:rPr>
+              <w:t>setUpStage4</w:t>
+            </w:r>
+          </w:p>
+        </w:tc>
+        <w:tc>
+          <w:tcPr>
+            <w:tcW w:w="4185" w:type="dxa"/>
+            <w:shd w:val="clear" w:color="auto" w:fill="auto"/>
+            <w:tcMar>
+              <w:top w:w="100" w:type="dxa"/>
+              <w:left w:w="100" w:type="dxa"/>
+              <w:bottom w:w="100" w:type="dxa"/>
+              <w:right w:w="100" w:type="dxa"/>
+            </w:tcMar>
+            <w:vAlign w:val="center"/>
+          </w:tcPr>
+          <w:p>
+            <w:pPr>
+              <w:widowControl w:val="0"/>
+              <w:spacing w:line="240" w:lineRule="auto"/>
+              <w:rPr>
+                <w:rFonts w:ascii="Candara" w:eastAsia="Candara" w:hAnsi="Candara" w:cs="Candara"/>
+                <w:sz w:val="24"/>
+                <w:szCs w:val="24"/>
+              </w:rPr>
+            </w:pPr>
+            <w:r>
+              <w:rPr>
+                <w:rFonts w:ascii="Candara" w:eastAsia="Candara" w:hAnsi="Candara" w:cs="Candara"/>
+                <w:sz w:val="24"/>
+                <w:szCs w:val="24"/>
+              </w:rPr>
+              <w:t>the method should return either null because it is impossible to reach the target from any Vertex other than itself.</w:t>
+            </w:r>
+          </w:p>
+        </w:tc>
+      </w:tr>
+      <w:tr>
+        <w:trPr>
+          <w:trHeight w:val="390"/>
+        </w:trPr>
+        <w:tc>
+          <w:tcPr>
+            <w:tcW w:w="1740" w:type="dxa"/>
+            <w:shd w:val="clear" w:color="auto" w:fill="auto"/>
+            <w:tcMar>
+              <w:top w:w="100" w:type="dxa"/>
+              <w:left w:w="100" w:type="dxa"/>
+              <w:bottom w:w="100" w:type="dxa"/>
+              <w:right w:w="100" w:type="dxa"/>
+            </w:tcMar>
+            <w:vAlign w:val="center"/>
+          </w:tcPr>
+          <w:p>
+            <w:pPr>
+              <w:widowControl w:val="0"/>
+              <w:spacing w:line="240" w:lineRule="auto"/>
+              <w:rPr>
+                <w:b/>
+                <w:sz w:val="20"/>
+                <w:szCs w:val="20"/>
+              </w:rPr>
+            </w:pPr>
+            <w:r>
+              <w:rPr>
+                <w:b/>
+                <w:sz w:val="20"/>
+                <w:szCs w:val="20"/>
+              </w:rPr>
+              <w:t>Graph</w:t>
+            </w:r>
+          </w:p>
+        </w:tc>
+        <w:tc>
+          <w:tcPr>
+            <w:tcW w:w="1695" w:type="dxa"/>
+            <w:shd w:val="clear" w:color="auto" w:fill="auto"/>
+            <w:tcMar>
+              <w:top w:w="100" w:type="dxa"/>
+              <w:left w:w="100" w:type="dxa"/>
+              <w:bottom w:w="100" w:type="dxa"/>
+              <w:right w:w="100" w:type="dxa"/>
+            </w:tcMar>
+            <w:vAlign w:val="center"/>
+          </w:tcPr>
+          <w:p>
+            <w:pPr>
+              <w:widowControl w:val="0"/>
+              <w:spacing w:line="240" w:lineRule="auto"/>
+              <w:rPr>
+                <w:b/>
+                <w:sz w:val="20"/>
+                <w:szCs w:val="20"/>
+              </w:rPr>
+            </w:pPr>
+            <w:r>
+              <w:rPr>
+                <w:b/>
+                <w:sz w:val="20"/>
+                <w:szCs w:val="20"/>
+              </w:rPr>
+              <w:t xml:space="preserve">floydWarshall </w:t>
+            </w:r>
+            <w:r>
+              <w:rPr>
+                <w:b/>
+                <w:sz w:val="20"/>
+                <w:szCs w:val="20"/>
+              </w:rPr>
+              <w:t>method.</w:t>
+            </w:r>
+          </w:p>
+        </w:tc>
+        <w:tc>
+          <w:tcPr>
+            <w:tcW w:w="2325" w:type="dxa"/>
+            <w:shd w:val="clear" w:color="auto" w:fill="auto"/>
+            <w:tcMar>
+              <w:top w:w="100" w:type="dxa"/>
+              <w:left w:w="100" w:type="dxa"/>
+              <w:bottom w:w="100" w:type="dxa"/>
+              <w:right w:w="100" w:type="dxa"/>
+            </w:tcMar>
+          </w:tcPr>
+          <w:p>
+            <w:pPr>
+              <w:widowControl w:val="0"/>
+              <w:spacing w:line="240" w:lineRule="auto"/>
+              <w:rPr>
+                <w:rFonts w:ascii="Candara" w:eastAsia="Candara" w:hAnsi="Candara" w:cs="Candara"/>
+                <w:sz w:val="24"/>
+                <w:szCs w:val="24"/>
+              </w:rPr>
+            </w:pPr>
+            <w:r>
+              <w:rPr>
+                <w:rFonts w:ascii="Candara" w:eastAsia="Candara" w:hAnsi="Candara" w:cs="Candara"/>
+                <w:sz w:val="24"/>
+                <w:szCs w:val="24"/>
+              </w:rPr>
+              <w:t>SetupStage2</w:t>
+            </w:r>
+          </w:p>
+        </w:tc>
+        <w:tc>
+          <w:tcPr>
+            <w:tcW w:w="4185" w:type="dxa"/>
+            <w:shd w:val="clear" w:color="auto" w:fill="auto"/>
+            <w:tcMar>
+              <w:top w:w="100" w:type="dxa"/>
+              <w:left w:w="100" w:type="dxa"/>
+              <w:bottom w:w="100" w:type="dxa"/>
+              <w:right w:w="100" w:type="dxa"/>
+            </w:tcMar>
+            <w:vAlign w:val="center"/>
+          </w:tcPr>
+          <w:p>
+            <w:pPr>
+              <w:widowControl w:val="0"/>
+              <w:spacing w:line="240" w:lineRule="auto"/>
+              <w:rPr>
+                <w:rFonts w:ascii="Candara" w:hAnsi="Candara"/>
+                <w:bCs/>
+                <w:sz w:val="20"/>
+                <w:szCs w:val="20"/>
+              </w:rPr>
+            </w:pPr>
+            <w:r>
+              <w:rPr>
+                <w:rFonts w:ascii="Candara" w:hAnsi="Candara"/>
+                <w:bCs/>
+                <w:sz w:val="20"/>
+                <w:szCs w:val="20"/>
+              </w:rPr>
+              <w:t>the method should return null because even if a certain part is reached, the Vertex objective cannot be reached.</w:t>
+            </w:r>
+          </w:p>
+        </w:tc>
+      </w:tr>
+      <w:tr>
+        <w:trPr>
+          <w:trHeight w:val="390"/>
+        </w:trPr>
+        <w:tc>
+          <w:tcPr>
+            <w:tcW w:w="1740" w:type="dxa"/>
+            <w:shd w:val="clear" w:color="auto" w:fill="auto"/>
+            <w:tcMar>
+              <w:top w:w="100" w:type="dxa"/>
+              <w:left w:w="100" w:type="dxa"/>
+              <w:bottom w:w="100" w:type="dxa"/>
+              <w:right w:w="100" w:type="dxa"/>
+            </w:tcMar>
+            <w:vAlign w:val="center"/>
+          </w:tcPr>
+          <w:p>
+            <w:pPr>
+              <w:widowControl w:val="0"/>
+              <w:spacing w:line="240" w:lineRule="auto"/>
+              <w:rPr>
+                <w:b/>
+                <w:sz w:val="20"/>
+                <w:szCs w:val="20"/>
+              </w:rPr>
+            </w:pPr>
+            <w:r>
+              <w:rPr>
+                <w:b/>
+                <w:sz w:val="20"/>
+                <w:szCs w:val="20"/>
+              </w:rPr>
+              <w:t>Graph</w:t>
+            </w:r>
+          </w:p>
+        </w:tc>
+        <w:tc>
+          <w:tcPr>
+            <w:tcW w:w="1695" w:type="dxa"/>
+            <w:shd w:val="clear" w:color="auto" w:fill="auto"/>
+            <w:tcMar>
+              <w:top w:w="100" w:type="dxa"/>
+              <w:left w:w="100" w:type="dxa"/>
+              <w:bottom w:w="100" w:type="dxa"/>
+              <w:right w:w="100" w:type="dxa"/>
+            </w:tcMar>
+            <w:vAlign w:val="center"/>
+          </w:tcPr>
+          <w:p>
+            <w:pPr>
+              <w:widowControl w:val="0"/>
+              <w:spacing w:line="240" w:lineRule="auto"/>
+              <w:rPr>
+                <w:b/>
+                <w:sz w:val="20"/>
+                <w:szCs w:val="20"/>
+              </w:rPr>
+            </w:pPr>
+            <w:r>
+              <w:rPr>
+                <w:b/>
+                <w:sz w:val="20"/>
+                <w:szCs w:val="20"/>
+              </w:rPr>
+              <w:t xml:space="preserve">floydWarshall </w:t>
+            </w:r>
+            <w:r>
+              <w:rPr>
+                <w:b/>
+                <w:sz w:val="20"/>
+                <w:szCs w:val="20"/>
+              </w:rPr>
+              <w:t>method.</w:t>
+            </w:r>
+          </w:p>
+        </w:tc>
+        <w:tc>
+          <w:tcPr>
+            <w:tcW w:w="2325" w:type="dxa"/>
+            <w:shd w:val="clear" w:color="auto" w:fill="auto"/>
+            <w:tcMar>
+              <w:top w:w="100" w:type="dxa"/>
+              <w:left w:w="100" w:type="dxa"/>
+              <w:bottom w:w="100" w:type="dxa"/>
+              <w:right w:w="100" w:type="dxa"/>
+            </w:tcMar>
+          </w:tcPr>
+          <w:p>
+            <w:pPr>
+              <w:widowControl w:val="0"/>
+              <w:spacing w:line="240" w:lineRule="auto"/>
+              <w:rPr>
+                <w:rFonts w:ascii="Candara" w:eastAsia="Candara" w:hAnsi="Candara" w:cs="Candara"/>
+                <w:sz w:val="24"/>
+                <w:szCs w:val="24"/>
+              </w:rPr>
+            </w:pPr>
+            <w:r>
+              <w:rPr>
+                <w:rFonts w:ascii="Candara" w:eastAsia="Candara" w:hAnsi="Candara" w:cs="Candara"/>
+                <w:sz w:val="24"/>
+                <w:szCs w:val="24"/>
+              </w:rPr>
+              <w:t>SetUpStage3</w:t>
+            </w:r>
+          </w:p>
+        </w:tc>
+        <w:tc>
+          <w:tcPr>
+            <w:tcW w:w="4185" w:type="dxa"/>
+            <w:shd w:val="clear" w:color="auto" w:fill="auto"/>
+            <w:tcMar>
+              <w:top w:w="100" w:type="dxa"/>
+              <w:left w:w="100" w:type="dxa"/>
+              <w:bottom w:w="100" w:type="dxa"/>
+              <w:right w:w="100" w:type="dxa"/>
+            </w:tcMar>
+            <w:vAlign w:val="center"/>
+          </w:tcPr>
+          <w:p>
+            <w:pPr>
+              <w:widowControl w:val="0"/>
+              <w:spacing w:line="240" w:lineRule="auto"/>
+              <w:rPr>
+                <w:sz w:val="20"/>
+                <w:szCs w:val="20"/>
+              </w:rPr>
+            </w:pPr>
+            <w:r>
+              <w:rPr>
+                <w:sz w:val="20"/>
+                <w:szCs w:val="20"/>
+              </w:rPr>
+              <w:t>The method should return the next list:</w:t>
+            </w:r>
+          </w:p>
+          <w:p>
+            <w:pPr>
+              <w:widowControl w:val="0"/>
+              <w:spacing w:line="240" w:lineRule="auto"/>
+              <w:rPr>
+                <w:sz w:val="20"/>
+                <w:szCs w:val="20"/>
+              </w:rPr>
+            </w:pPr>
+            <w:r>
+              <w:rPr>
+                <w:sz w:val="20"/>
+                <w:szCs w:val="20"/>
+              </w:rPr>
+              <w:t xml:space="preserve">{2,5,3} </w:t>
             </w:r>
           </w:p>
         </w:tc>

</xml_diff>

<commit_message>
minor changes to test for more legibility
</commit_message>
<xml_diff>
--- a/doc/test design TI1 CYED1.docx
+++ b/doc/test design TI1 CYED1.docx
@@ -463,15 +463,7 @@
                 <w:sz w:val="24"/>
                 <w:szCs w:val="24"/>
               </w:rPr>
-              <w:t>Pc</w:t>
-            </w:r>
-            <w:r>
-              <w:rPr>
-                <w:rFonts w:ascii="Candara" w:eastAsia="Candara" w:hAnsi="Candara" w:cs="Candara"/>
-                <w:sz w:val="24"/>
-                <w:szCs w:val="24"/>
-              </w:rPr>
-              <w:t>2</w:t>
+              <w:t>Pc2</w:t>
             </w:r>
             <w:r>
               <w:rPr>
@@ -530,15 +522,7 @@
                 <w:sz w:val="24"/>
                 <w:szCs w:val="24"/>
               </w:rPr>
-              <w:t>Pc</w:t>
-            </w:r>
-            <w:r>
-              <w:rPr>
-                <w:rFonts w:ascii="Candara" w:eastAsia="Candara" w:hAnsi="Candara" w:cs="Candara"/>
-                <w:sz w:val="24"/>
-                <w:szCs w:val="24"/>
-              </w:rPr>
-              <w:t>3</w:t>
+              <w:t>Pc3</w:t>
             </w:r>
             <w:r>
               <w:rPr>
@@ -1683,15 +1667,7 @@
                 <w:sz w:val="24"/>
                 <w:szCs w:val="24"/>
               </w:rPr>
-              <w:t>Server</w:t>
-            </w:r>
-            <w:r>
-              <w:rPr>
-                <w:rFonts w:ascii="Candara" w:eastAsia="Candara" w:hAnsi="Candara" w:cs="Candara"/>
-                <w:sz w:val="24"/>
-                <w:szCs w:val="24"/>
-              </w:rPr>
-              <w:t>3</w:t>
+              <w:t>Server3</w:t>
             </w:r>
             <w:r>
               <w:rPr>
@@ -1986,15 +1962,7 @@
                 <w:sz w:val="24"/>
                 <w:szCs w:val="24"/>
               </w:rPr>
-              <w:t xml:space="preserve"> </w:t>
-            </w:r>
-            <w:r>
-              <w:rPr>
-                <w:rFonts w:ascii="Candara" w:eastAsia="Candara" w:hAnsi="Candara" w:cs="Candara"/>
-                <w:sz w:val="24"/>
-                <w:szCs w:val="24"/>
-              </w:rPr>
-              <w:t>Vertex</w:t>
+              <w:t xml:space="preserve"> Vertex</w:t>
             </w:r>
             <w:r>
               <w:rPr>
@@ -2061,15 +2029,7 @@
                 <w:sz w:val="24"/>
                 <w:szCs w:val="24"/>
               </w:rPr>
-              <w:t xml:space="preserve"> </w:t>
-            </w:r>
-            <w:r>
-              <w:rPr>
-                <w:rFonts w:ascii="Candara" w:eastAsia="Candara" w:hAnsi="Candara" w:cs="Candara"/>
-                <w:sz w:val="24"/>
-                <w:szCs w:val="24"/>
-              </w:rPr>
-              <w:t>Vertex</w:t>
+              <w:t xml:space="preserve"> Vertex</w:t>
             </w:r>
             <w:r>
               <w:rPr>
@@ -2136,15 +2096,7 @@
                 <w:sz w:val="24"/>
                 <w:szCs w:val="24"/>
               </w:rPr>
-              <w:t xml:space="preserve"> </w:t>
-            </w:r>
-            <w:r>
-              <w:rPr>
-                <w:rFonts w:ascii="Candara" w:eastAsia="Candara" w:hAnsi="Candara" w:cs="Candara"/>
-                <w:sz w:val="24"/>
-                <w:szCs w:val="24"/>
-              </w:rPr>
-              <w:t>Vertex</w:t>
+              <w:t xml:space="preserve"> Vertex</w:t>
             </w:r>
             <w:r>
               <w:rPr>
@@ -2211,15 +2163,7 @@
                 <w:sz w:val="24"/>
                 <w:szCs w:val="24"/>
               </w:rPr>
-              <w:t xml:space="preserve"> </w:t>
-            </w:r>
-            <w:r>
-              <w:rPr>
-                <w:rFonts w:ascii="Candara" w:eastAsia="Candara" w:hAnsi="Candara" w:cs="Candara"/>
-                <w:sz w:val="24"/>
-                <w:szCs w:val="24"/>
-              </w:rPr>
-              <w:t>Vertex</w:t>
+              <w:t xml:space="preserve"> Vertex</w:t>
             </w:r>
             <w:r>
               <w:rPr>
@@ -2286,15 +2230,7 @@
                 <w:sz w:val="24"/>
                 <w:szCs w:val="24"/>
               </w:rPr>
-              <w:t xml:space="preserve"> </w:t>
-            </w:r>
-            <w:r>
-              <w:rPr>
-                <w:rFonts w:ascii="Candara" w:eastAsia="Candara" w:hAnsi="Candara" w:cs="Candara"/>
-                <w:sz w:val="24"/>
-                <w:szCs w:val="24"/>
-              </w:rPr>
-              <w:t>Vertex</w:t>
+              <w:t xml:space="preserve"> Vertex</w:t>
             </w:r>
             <w:r>
               <w:rPr>
@@ -2361,15 +2297,7 @@
                 <w:sz w:val="24"/>
                 <w:szCs w:val="24"/>
               </w:rPr>
-              <w:t xml:space="preserve"> </w:t>
-            </w:r>
-            <w:r>
-              <w:rPr>
-                <w:rFonts w:ascii="Candara" w:eastAsia="Candara" w:hAnsi="Candara" w:cs="Candara"/>
-                <w:sz w:val="24"/>
-                <w:szCs w:val="24"/>
-              </w:rPr>
-              <w:t>Vertex</w:t>
+              <w:t xml:space="preserve"> Vertex</w:t>
             </w:r>
             <w:r>
               <w:rPr>
@@ -2436,15 +2364,7 @@
                 <w:sz w:val="24"/>
                 <w:szCs w:val="24"/>
               </w:rPr>
-              <w:t xml:space="preserve"> </w:t>
-            </w:r>
-            <w:r>
-              <w:rPr>
-                <w:rFonts w:ascii="Candara" w:eastAsia="Candara" w:hAnsi="Candara" w:cs="Candara"/>
-                <w:sz w:val="24"/>
-                <w:szCs w:val="24"/>
-              </w:rPr>
-              <w:t>Vertex</w:t>
+              <w:t xml:space="preserve"> Vertex</w:t>
             </w:r>
             <w:r>
               <w:rPr>
@@ -3055,6 +2975,7 @@
                 <w:szCs w:val="20"/>
               </w:rPr>
             </w:pPr>
+            <w:proofErr w:type="spellStart"/>
             <w:r>
               <w:rPr>
                 <w:b/>
@@ -3063,6 +2984,7 @@
               </w:rPr>
               <w:t>Mehod</w:t>
             </w:r>
+            <w:proofErr w:type="spellEnd"/>
           </w:p>
         </w:tc>
         <w:tc>
@@ -3661,15 +3583,7 @@
                 <w:sz w:val="24"/>
                 <w:szCs w:val="24"/>
               </w:rPr>
-              <w:t>setUpStage</w:t>
-            </w:r>
-            <w:r>
-              <w:rPr>
-                <w:rFonts w:ascii="Candara" w:eastAsia="Candara" w:hAnsi="Candara" w:cs="Candara"/>
-                <w:sz w:val="24"/>
-                <w:szCs w:val="24"/>
-              </w:rPr>
-              <w:t>3</w:t>
+              <w:t>setUpStage3</w:t>
             </w:r>
           </w:p>
         </w:tc>
@@ -3893,6 +3807,7 @@
                 <w:szCs w:val="20"/>
               </w:rPr>
             </w:pPr>
+            <w:proofErr w:type="spellStart"/>
             <w:r>
               <w:rPr>
                 <w:b/>
@@ -3901,6 +3816,7 @@
               </w:rPr>
               <w:t>Mehod</w:t>
             </w:r>
+            <w:proofErr w:type="spellEnd"/>
           </w:p>
         </w:tc>
         <w:tc>
@@ -4590,6 +4506,7 @@
               </w:rPr>
               <w:t xml:space="preserve">the purpose of this test is to test everything related to the </w:t>
             </w:r>
+            <w:proofErr w:type="spellStart"/>
             <w:r>
               <w:rPr>
                 <w:b/>
@@ -4598,6 +4515,7 @@
               </w:rPr>
               <w:t>Deleteedge</w:t>
             </w:r>
+            <w:proofErr w:type="spellEnd"/>
             <w:r>
               <w:rPr>
                 <w:b/>
@@ -4672,6 +4590,7 @@
                 <w:szCs w:val="20"/>
               </w:rPr>
             </w:pPr>
+            <w:proofErr w:type="spellStart"/>
             <w:r>
               <w:rPr>
                 <w:b/>
@@ -4680,6 +4599,7 @@
               </w:rPr>
               <w:t>Mehod</w:t>
             </w:r>
+            <w:proofErr w:type="spellEnd"/>
           </w:p>
         </w:tc>
         <w:tc>
@@ -4805,6 +4725,7 @@
                 <w:szCs w:val="20"/>
               </w:rPr>
             </w:pPr>
+            <w:proofErr w:type="spellStart"/>
             <w:r>
               <w:rPr>
                 <w:b/>
@@ -4813,6 +4734,7 @@
               </w:rPr>
               <w:t>Deleteedge</w:t>
             </w:r>
+            <w:proofErr w:type="spellEnd"/>
           </w:p>
         </w:tc>
         <w:tc>
@@ -4842,15 +4764,7 @@
                 <w:sz w:val="24"/>
                 <w:szCs w:val="24"/>
               </w:rPr>
-              <w:t>setUpStage</w:t>
-            </w:r>
-            <w:r>
-              <w:rPr>
-                <w:rFonts w:ascii="Candara" w:eastAsia="Candara" w:hAnsi="Candara" w:cs="Candara"/>
-                <w:sz w:val="24"/>
-                <w:szCs w:val="24"/>
-              </w:rPr>
-              <w:t>3</w:t>
+              <w:t>setUpStage3</w:t>
             </w:r>
           </w:p>
         </w:tc>
@@ -4906,31 +4820,7 @@
                 <w:sz w:val="24"/>
                 <w:szCs w:val="24"/>
               </w:rPr>
-              <w:t>true,</w:t>
-            </w:r>
-            <w:r>
-              <w:rPr>
-                <w:rFonts w:ascii="Candara" w:eastAsia="Candara" w:hAnsi="Candara" w:cs="Candara"/>
-                <w:sz w:val="24"/>
-                <w:szCs w:val="24"/>
-              </w:rPr>
-              <w:t xml:space="preserve"> and the </w:t>
-            </w:r>
-            <w:r>
-              <w:rPr>
-                <w:rFonts w:ascii="Candara" w:eastAsia="Candara" w:hAnsi="Candara" w:cs="Candara"/>
-                <w:sz w:val="24"/>
-                <w:szCs w:val="24"/>
-              </w:rPr>
-              <w:t>connection deleted</w:t>
-            </w:r>
-            <w:r>
-              <w:rPr>
-                <w:rFonts w:ascii="Candara" w:eastAsia="Candara" w:hAnsi="Candara" w:cs="Candara"/>
-                <w:sz w:val="24"/>
-                <w:szCs w:val="24"/>
-              </w:rPr>
-              <w:t>.</w:t>
+              <w:t>true, and the connection deleted.</w:t>
             </w:r>
           </w:p>
         </w:tc>
@@ -4993,30 +4883,16 @@
                 <w:szCs w:val="20"/>
               </w:rPr>
             </w:pPr>
-            <w:r>
-              <w:rPr>
-                <w:b/>
-                <w:sz w:val="20"/>
-                <w:szCs w:val="20"/>
-              </w:rPr>
-              <w:t>Delete</w:t>
-            </w:r>
-            <w:r>
-              <w:rPr>
-                <w:b/>
-                <w:sz w:val="20"/>
-                <w:szCs w:val="20"/>
-              </w:rPr>
-              <w:t>e</w:t>
-            </w:r>
-            <w:r>
-              <w:rPr>
-                <w:b/>
-                <w:sz w:val="20"/>
-                <w:szCs w:val="20"/>
-              </w:rPr>
-              <w:t>dge</w:t>
-            </w:r>
+            <w:proofErr w:type="spellStart"/>
+            <w:r>
+              <w:rPr>
+                <w:b/>
+                <w:sz w:val="20"/>
+                <w:szCs w:val="20"/>
+              </w:rPr>
+              <w:t>Deleteedge</w:t>
+            </w:r>
+            <w:proofErr w:type="spellEnd"/>
           </w:p>
         </w:tc>
         <w:tc>
@@ -5046,15 +4922,7 @@
                 <w:sz w:val="24"/>
                 <w:szCs w:val="24"/>
               </w:rPr>
-              <w:t>setUpStage</w:t>
-            </w:r>
-            <w:r>
-              <w:rPr>
-                <w:rFonts w:ascii="Candara" w:eastAsia="Candara" w:hAnsi="Candara" w:cs="Candara"/>
-                <w:sz w:val="24"/>
-                <w:szCs w:val="24"/>
-              </w:rPr>
-              <w:t>4</w:t>
+              <w:t>setUpStage4</w:t>
             </w:r>
           </w:p>
         </w:tc>
@@ -5102,15 +4970,7 @@
                 <w:sz w:val="24"/>
                 <w:szCs w:val="24"/>
               </w:rPr>
-              <w:t xml:space="preserve">expected is </w:t>
-            </w:r>
-            <w:r>
-              <w:rPr>
-                <w:rFonts w:ascii="Candara" w:eastAsia="Candara" w:hAnsi="Candara" w:cs="Candara"/>
-                <w:sz w:val="24"/>
-                <w:szCs w:val="24"/>
-              </w:rPr>
-              <w:t>false because in the 4 graph we don’t have edges.</w:t>
+              <w:t>expected is false because in the 4 graph we don’t have edges.</w:t>
             </w:r>
           </w:p>
         </w:tc>
@@ -5173,30 +5033,16 @@
                 <w:szCs w:val="20"/>
               </w:rPr>
             </w:pPr>
-            <w:r>
-              <w:rPr>
-                <w:b/>
-                <w:sz w:val="20"/>
-                <w:szCs w:val="20"/>
-              </w:rPr>
-              <w:t>Delete</w:t>
-            </w:r>
-            <w:r>
-              <w:rPr>
-                <w:b/>
-                <w:sz w:val="20"/>
-                <w:szCs w:val="20"/>
-              </w:rPr>
-              <w:t>e</w:t>
-            </w:r>
-            <w:r>
-              <w:rPr>
-                <w:b/>
-                <w:sz w:val="20"/>
-                <w:szCs w:val="20"/>
-              </w:rPr>
-              <w:t>dge</w:t>
-            </w:r>
+            <w:proofErr w:type="spellStart"/>
+            <w:r>
+              <w:rPr>
+                <w:b/>
+                <w:sz w:val="20"/>
+                <w:szCs w:val="20"/>
+              </w:rPr>
+              <w:t>Deleteedge</w:t>
+            </w:r>
+            <w:proofErr w:type="spellEnd"/>
           </w:p>
         </w:tc>
         <w:tc>
@@ -5226,15 +5072,7 @@
                 <w:sz w:val="24"/>
                 <w:szCs w:val="24"/>
               </w:rPr>
-              <w:t>setUpStage</w:t>
-            </w:r>
-            <w:r>
-              <w:rPr>
-                <w:rFonts w:ascii="Candara" w:eastAsia="Candara" w:hAnsi="Candara" w:cs="Candara"/>
-                <w:sz w:val="24"/>
-                <w:szCs w:val="24"/>
-              </w:rPr>
-              <w:t>4</w:t>
+              <w:t>setUpStage4</w:t>
             </w:r>
           </w:p>
         </w:tc>
@@ -5281,15 +5119,7 @@
                 <w:sz w:val="24"/>
                 <w:szCs w:val="24"/>
               </w:rPr>
-              <w:t xml:space="preserve">expected is false because </w:t>
-            </w:r>
-            <w:r>
-              <w:rPr>
-                <w:rFonts w:ascii="Candara" w:eastAsia="Candara" w:hAnsi="Candara" w:cs="Candara"/>
-                <w:sz w:val="24"/>
-                <w:szCs w:val="24"/>
-              </w:rPr>
-              <w:t xml:space="preserve">you can’t delete a connection which is null. </w:t>
+              <w:t xml:space="preserve">expected is false because you can’t delete a connection which is null. </w:t>
             </w:r>
           </w:p>
         </w:tc>
@@ -5352,30 +5182,16 @@
                 <w:szCs w:val="20"/>
               </w:rPr>
             </w:pPr>
-            <w:r>
-              <w:rPr>
-                <w:b/>
-                <w:sz w:val="20"/>
-                <w:szCs w:val="20"/>
-              </w:rPr>
-              <w:t>Delete</w:t>
-            </w:r>
-            <w:r>
-              <w:rPr>
-                <w:b/>
-                <w:sz w:val="20"/>
-                <w:szCs w:val="20"/>
-              </w:rPr>
-              <w:t>e</w:t>
-            </w:r>
-            <w:r>
-              <w:rPr>
-                <w:b/>
-                <w:sz w:val="20"/>
-                <w:szCs w:val="20"/>
-              </w:rPr>
-              <w:t>dge</w:t>
-            </w:r>
+            <w:proofErr w:type="spellStart"/>
+            <w:r>
+              <w:rPr>
+                <w:b/>
+                <w:sz w:val="20"/>
+                <w:szCs w:val="20"/>
+              </w:rPr>
+              <w:t>Deleteedge</w:t>
+            </w:r>
+            <w:proofErr w:type="spellEnd"/>
           </w:p>
         </w:tc>
         <w:tc>
@@ -5405,15 +5221,7 @@
                 <w:sz w:val="24"/>
                 <w:szCs w:val="24"/>
               </w:rPr>
-              <w:t>setUpStage</w:t>
-            </w:r>
-            <w:r>
-              <w:rPr>
-                <w:rFonts w:ascii="Candara" w:eastAsia="Candara" w:hAnsi="Candara" w:cs="Candara"/>
-                <w:sz w:val="24"/>
-                <w:szCs w:val="24"/>
-              </w:rPr>
-              <w:t>4</w:t>
+              <w:t>setUpStage4</w:t>
             </w:r>
           </w:p>
         </w:tc>
@@ -5476,15 +5284,7 @@
                 <w:sz w:val="24"/>
                 <w:szCs w:val="24"/>
               </w:rPr>
-              <w:t xml:space="preserve"> null</w:t>
-            </w:r>
-            <w:r>
-              <w:rPr>
-                <w:rFonts w:ascii="Candara" w:eastAsia="Candara" w:hAnsi="Candara" w:cs="Candara"/>
-                <w:sz w:val="24"/>
-                <w:szCs w:val="24"/>
-              </w:rPr>
-              <w:t xml:space="preserve"> with connection </w:t>
+              <w:t xml:space="preserve"> null with connection </w:t>
             </w:r>
             <w:r>
               <w:rPr>
@@ -5581,22 +5381,16 @@
               </w:rPr>
               <w:t xml:space="preserve">the purpose of this test is to test everything related to the </w:t>
             </w:r>
-            <w:r>
-              <w:rPr>
-                <w:b/>
-                <w:sz w:val="20"/>
-                <w:szCs w:val="20"/>
-              </w:rPr>
-              <w:t>D</w:t>
-            </w:r>
-            <w:r>
-              <w:rPr>
-                <w:b/>
-                <w:sz w:val="20"/>
-                <w:szCs w:val="20"/>
-              </w:rPr>
-              <w:t>eleteVertex</w:t>
-            </w:r>
+            <w:proofErr w:type="spellStart"/>
+            <w:r>
+              <w:rPr>
+                <w:b/>
+                <w:sz w:val="20"/>
+                <w:szCs w:val="20"/>
+              </w:rPr>
+              <w:t>DeleteVertex</w:t>
+            </w:r>
+            <w:proofErr w:type="spellEnd"/>
             <w:r>
               <w:rPr>
                 <w:b/>
@@ -5671,6 +5465,7 @@
                 <w:szCs w:val="20"/>
               </w:rPr>
             </w:pPr>
+            <w:proofErr w:type="spellStart"/>
             <w:r>
               <w:rPr>
                 <w:b/>
@@ -5679,6 +5474,7 @@
               </w:rPr>
               <w:t>Mehod</w:t>
             </w:r>
+            <w:proofErr w:type="spellEnd"/>
           </w:p>
         </w:tc>
         <w:tc>
@@ -5804,22 +5600,16 @@
                 <w:szCs w:val="20"/>
               </w:rPr>
             </w:pPr>
-            <w:r>
-              <w:rPr>
-                <w:b/>
-                <w:sz w:val="20"/>
-                <w:szCs w:val="20"/>
-              </w:rPr>
-              <w:t>Delete</w:t>
-            </w:r>
-            <w:r>
-              <w:rPr>
-                <w:b/>
-                <w:sz w:val="20"/>
-                <w:szCs w:val="20"/>
-              </w:rPr>
-              <w:t>Vertex</w:t>
-            </w:r>
+            <w:proofErr w:type="spellStart"/>
+            <w:r>
+              <w:rPr>
+                <w:b/>
+                <w:sz w:val="20"/>
+                <w:szCs w:val="20"/>
+              </w:rPr>
+              <w:t>DeleteVertex</w:t>
+            </w:r>
+            <w:proofErr w:type="spellEnd"/>
           </w:p>
         </w:tc>
         <w:tc>
@@ -5905,15 +5695,7 @@
                 <w:sz w:val="24"/>
                 <w:szCs w:val="24"/>
               </w:rPr>
-              <w:t>expected is false because you can’t delete a vertex nul</w:t>
-            </w:r>
-            <w:r>
-              <w:rPr>
-                <w:rFonts w:ascii="Candara" w:eastAsia="Candara" w:hAnsi="Candara" w:cs="Candara"/>
-                <w:sz w:val="24"/>
-                <w:szCs w:val="24"/>
-              </w:rPr>
-              <w:t>l</w:t>
+              <w:t>expected is false because you can’t delete a vertex null</w:t>
             </w:r>
           </w:p>
         </w:tc>
@@ -5976,6 +5758,7 @@
                 <w:szCs w:val="20"/>
               </w:rPr>
             </w:pPr>
+            <w:proofErr w:type="spellStart"/>
             <w:r>
               <w:rPr>
                 <w:b/>
@@ -5984,6 +5767,7 @@
               </w:rPr>
               <w:t>DeleteVertex</w:t>
             </w:r>
+            <w:proofErr w:type="spellEnd"/>
           </w:p>
         </w:tc>
         <w:tc>
@@ -6061,15 +5845,7 @@
                 <w:sz w:val="24"/>
                 <w:szCs w:val="24"/>
               </w:rPr>
-              <w:t xml:space="preserve">expected is false because you can’t delete a </w:t>
-            </w:r>
-            <w:r>
-              <w:rPr>
-                <w:rFonts w:ascii="Candara" w:eastAsia="Candara" w:hAnsi="Candara" w:cs="Candara"/>
-                <w:sz w:val="24"/>
-                <w:szCs w:val="24"/>
-              </w:rPr>
-              <w:t>vertex what doesn’t exist.</w:t>
+              <w:t>expected is false because you can’t delete a vertex what doesn’t exist.</w:t>
             </w:r>
           </w:p>
         </w:tc>
@@ -6132,6 +5908,7 @@
                 <w:szCs w:val="20"/>
               </w:rPr>
             </w:pPr>
+            <w:proofErr w:type="spellStart"/>
             <w:r>
               <w:rPr>
                 <w:b/>
@@ -6140,6 +5917,7 @@
               </w:rPr>
               <w:t>DeleteVertex</w:t>
             </w:r>
+            <w:proofErr w:type="spellEnd"/>
           </w:p>
         </w:tc>
         <w:tc>
@@ -6321,13 +6099,23 @@
               </w:rPr>
               <w:t xml:space="preserve">the purpose of this test is to test everything related to the </w:t>
             </w:r>
-            <w:r>
-              <w:rPr>
-                <w:b/>
-                <w:sz w:val="20"/>
-                <w:szCs w:val="20"/>
-              </w:rPr>
-              <w:t xml:space="preserve">addVertex </w:t>
+            <w:proofErr w:type="spellStart"/>
+            <w:r>
+              <w:rPr>
+                <w:b/>
+                <w:sz w:val="20"/>
+                <w:szCs w:val="20"/>
+              </w:rPr>
+              <w:t>addVertex</w:t>
+            </w:r>
+            <w:proofErr w:type="spellEnd"/>
+            <w:r>
+              <w:rPr>
+                <w:b/>
+                <w:sz w:val="20"/>
+                <w:szCs w:val="20"/>
+              </w:rPr>
+              <w:t xml:space="preserve"> </w:t>
             </w:r>
             <w:r>
               <w:rPr>
@@ -6395,6 +6183,7 @@
                 <w:szCs w:val="20"/>
               </w:rPr>
             </w:pPr>
+            <w:proofErr w:type="spellStart"/>
             <w:r>
               <w:rPr>
                 <w:b/>
@@ -6403,6 +6192,7 @@
               </w:rPr>
               <w:t>Mehod</w:t>
             </w:r>
+            <w:proofErr w:type="spellEnd"/>
           </w:p>
         </w:tc>
         <w:tc>
@@ -6528,6 +6318,7 @@
                 <w:szCs w:val="20"/>
               </w:rPr>
             </w:pPr>
+            <w:proofErr w:type="spellStart"/>
             <w:r>
               <w:rPr>
                 <w:b/>
@@ -6536,6 +6327,7 @@
               </w:rPr>
               <w:t>addVertex</w:t>
             </w:r>
+            <w:proofErr w:type="spellEnd"/>
           </w:p>
         </w:tc>
         <w:tc>
@@ -6678,6 +6470,7 @@
                 <w:szCs w:val="20"/>
               </w:rPr>
             </w:pPr>
+            <w:proofErr w:type="spellStart"/>
             <w:r>
               <w:rPr>
                 <w:b/>
@@ -6686,6 +6479,7 @@
               </w:rPr>
               <w:t>addVertex</w:t>
             </w:r>
+            <w:proofErr w:type="spellEnd"/>
           </w:p>
         </w:tc>
         <w:tc>
@@ -6826,6 +6620,7 @@
                 <w:szCs w:val="20"/>
               </w:rPr>
             </w:pPr>
+            <w:proofErr w:type="spellStart"/>
             <w:r>
               <w:rPr>
                 <w:b/>
@@ -6834,6 +6629,7 @@
               </w:rPr>
               <w:t>addVertex</w:t>
             </w:r>
+            <w:proofErr w:type="spellEnd"/>
           </w:p>
         </w:tc>
         <w:tc>
@@ -6991,13 +6787,23 @@
               </w:rPr>
               <w:t xml:space="preserve">the purpose of this test is to test everything related to the </w:t>
             </w:r>
-            <w:r>
-              <w:rPr>
-                <w:b/>
-                <w:sz w:val="20"/>
-                <w:szCs w:val="20"/>
-              </w:rPr>
-              <w:t xml:space="preserve">addEdge </w:t>
+            <w:proofErr w:type="spellStart"/>
+            <w:r>
+              <w:rPr>
+                <w:b/>
+                <w:sz w:val="20"/>
+                <w:szCs w:val="20"/>
+              </w:rPr>
+              <w:t>addEdge</w:t>
+            </w:r>
+            <w:proofErr w:type="spellEnd"/>
+            <w:r>
+              <w:rPr>
+                <w:b/>
+                <w:sz w:val="20"/>
+                <w:szCs w:val="20"/>
+              </w:rPr>
+              <w:t xml:space="preserve"> </w:t>
             </w:r>
             <w:r>
               <w:rPr>
@@ -7065,6 +6871,7 @@
                 <w:szCs w:val="20"/>
               </w:rPr>
             </w:pPr>
+            <w:proofErr w:type="spellStart"/>
             <w:r>
               <w:rPr>
                 <w:b/>
@@ -7073,6 +6880,7 @@
               </w:rPr>
               <w:t>Mehod</w:t>
             </w:r>
+            <w:proofErr w:type="spellEnd"/>
           </w:p>
         </w:tc>
         <w:tc>
@@ -7198,6 +7006,7 @@
                 <w:szCs w:val="20"/>
               </w:rPr>
             </w:pPr>
+            <w:proofErr w:type="spellStart"/>
             <w:r>
               <w:rPr>
                 <w:b/>
@@ -7206,6 +7015,7 @@
               </w:rPr>
               <w:t>addEdge</w:t>
             </w:r>
+            <w:proofErr w:type="spellEnd"/>
           </w:p>
         </w:tc>
         <w:tc>
@@ -7322,6 +7132,7 @@
                 <w:szCs w:val="20"/>
               </w:rPr>
             </w:pPr>
+            <w:proofErr w:type="spellStart"/>
             <w:r>
               <w:rPr>
                 <w:b/>
@@ -7330,6 +7141,7 @@
               </w:rPr>
               <w:t>addEdge</w:t>
             </w:r>
+            <w:proofErr w:type="spellEnd"/>
           </w:p>
         </w:tc>
         <w:tc>
@@ -7462,6 +7274,7 @@
                 <w:szCs w:val="20"/>
               </w:rPr>
             </w:pPr>
+            <w:proofErr w:type="spellStart"/>
             <w:r>
               <w:rPr>
                 <w:b/>
@@ -7470,6 +7283,7 @@
               </w:rPr>
               <w:t>addEdge</w:t>
             </w:r>
+            <w:proofErr w:type="spellEnd"/>
           </w:p>
         </w:tc>
         <w:tc>
@@ -7619,13 +7433,23 @@
               </w:rPr>
               <w:t xml:space="preserve">the purpose of this test is to test everything related to the </w:t>
             </w:r>
-            <w:r>
-              <w:rPr>
-                <w:b/>
-                <w:sz w:val="20"/>
-                <w:szCs w:val="20"/>
-              </w:rPr>
-              <w:t xml:space="preserve">dijkstra </w:t>
+            <w:proofErr w:type="spellStart"/>
+            <w:r>
+              <w:rPr>
+                <w:b/>
+                <w:sz w:val="20"/>
+                <w:szCs w:val="20"/>
+              </w:rPr>
+              <w:t>dijkstra</w:t>
+            </w:r>
+            <w:proofErr w:type="spellEnd"/>
+            <w:r>
+              <w:rPr>
+                <w:b/>
+                <w:sz w:val="20"/>
+                <w:szCs w:val="20"/>
+              </w:rPr>
+              <w:t xml:space="preserve"> </w:t>
             </w:r>
             <w:r>
               <w:rPr>
@@ -7693,6 +7517,7 @@
                 <w:szCs w:val="20"/>
               </w:rPr>
             </w:pPr>
+            <w:proofErr w:type="spellStart"/>
             <w:r>
               <w:rPr>
                 <w:b/>
@@ -7701,6 +7526,7 @@
               </w:rPr>
               <w:t>Mehod</w:t>
             </w:r>
+            <w:proofErr w:type="spellEnd"/>
           </w:p>
         </w:tc>
         <w:tc>
@@ -7826,6 +7652,7 @@
                 <w:szCs w:val="20"/>
               </w:rPr>
             </w:pPr>
+            <w:proofErr w:type="spellStart"/>
             <w:r>
               <w:rPr>
                 <w:b/>
@@ -7834,6 +7661,7 @@
               </w:rPr>
               <w:t>dijkstra</w:t>
             </w:r>
+            <w:proofErr w:type="spellEnd"/>
           </w:p>
         </w:tc>
         <w:tc>
@@ -7958,6 +7786,7 @@
                 <w:szCs w:val="20"/>
               </w:rPr>
             </w:pPr>
+            <w:proofErr w:type="spellStart"/>
             <w:r>
               <w:rPr>
                 <w:b/>
@@ -7966,6 +7795,7 @@
               </w:rPr>
               <w:t>dijkstra</w:t>
             </w:r>
+            <w:proofErr w:type="spellEnd"/>
           </w:p>
         </w:tc>
         <w:tc>
@@ -8029,25 +7859,7 @@
                 <w:sz w:val="20"/>
                 <w:szCs w:val="20"/>
               </w:rPr>
-              <w:t xml:space="preserve">the method should return null because even if a certain part is reached, the Vertex </w:t>
-            </w:r>
-            <w:r>
-              <w:rPr>
-                <w:rFonts w:ascii="Candara" w:hAnsi="Candara"/>
-                <w:bCs/>
-                <w:sz w:val="20"/>
-                <w:szCs w:val="20"/>
-              </w:rPr>
-              <w:t xml:space="preserve">objective </w:t>
-            </w:r>
-            <w:r>
-              <w:rPr>
-                <w:rFonts w:ascii="Candara" w:hAnsi="Candara"/>
-                <w:bCs/>
-                <w:sz w:val="20"/>
-                <w:szCs w:val="20"/>
-              </w:rPr>
-              <w:t>cannot be reached.</w:t>
+              <w:t>the method should return null because even if a certain part is reached, the Vertex objective cannot be reached.</w:t>
             </w:r>
           </w:p>
         </w:tc>
@@ -8110,6 +7922,7 @@
                 <w:szCs w:val="20"/>
               </w:rPr>
             </w:pPr>
+            <w:proofErr w:type="spellStart"/>
             <w:r>
               <w:rPr>
                 <w:b/>
@@ -8118,6 +7931,7 @@
               </w:rPr>
               <w:t>dijkstra</w:t>
             </w:r>
+            <w:proofErr w:type="spellEnd"/>
           </w:p>
         </w:tc>
         <w:tc>
@@ -8276,6 +8090,7 @@
               </w:rPr>
               <w:t xml:space="preserve">the purpose of this test is to test everything related to the </w:t>
             </w:r>
+            <w:proofErr w:type="spellStart"/>
             <w:r>
               <w:rPr>
                 <w:b/>
@@ -8284,6 +8099,7 @@
               </w:rPr>
               <w:t>floydWarshall</w:t>
             </w:r>
+            <w:proofErr w:type="spellEnd"/>
             <w:r>
               <w:rPr>
                 <w:b/>
@@ -8358,6 +8174,7 @@
                 <w:szCs w:val="20"/>
               </w:rPr>
             </w:pPr>
+            <w:proofErr w:type="spellStart"/>
             <w:r>
               <w:rPr>
                 <w:b/>
@@ -8366,6 +8183,7 @@
               </w:rPr>
               <w:t>Mehod</w:t>
             </w:r>
+            <w:proofErr w:type="spellEnd"/>
           </w:p>
         </w:tc>
         <w:tc>
@@ -8491,21 +8309,23 @@
                 <w:szCs w:val="20"/>
               </w:rPr>
             </w:pPr>
-            <w:r>
-              <w:rPr>
-                <w:b/>
-                <w:sz w:val="20"/>
-                <w:szCs w:val="20"/>
-              </w:rPr>
-              <w:t xml:space="preserve">floydWarshall </w:t>
-            </w:r>
-            <w:r>
-              <w:rPr>
-                <w:b/>
-                <w:sz w:val="20"/>
-                <w:szCs w:val="20"/>
-              </w:rPr>
-              <w:t>method.</w:t>
+            <w:proofErr w:type="spellStart"/>
+            <w:r>
+              <w:rPr>
+                <w:b/>
+                <w:sz w:val="20"/>
+                <w:szCs w:val="20"/>
+              </w:rPr>
+              <w:t>floydWarshall</w:t>
+            </w:r>
+            <w:proofErr w:type="spellEnd"/>
+            <w:r>
+              <w:rPr>
+                <w:b/>
+                <w:sz w:val="20"/>
+                <w:szCs w:val="20"/>
+              </w:rPr>
+              <w:t>.</w:t>
             </w:r>
           </w:p>
         </w:tc>
@@ -8631,21 +8451,23 @@
                 <w:szCs w:val="20"/>
               </w:rPr>
             </w:pPr>
-            <w:r>
-              <w:rPr>
-                <w:b/>
-                <w:sz w:val="20"/>
-                <w:szCs w:val="20"/>
-              </w:rPr>
-              <w:t xml:space="preserve">floydWarshall </w:t>
-            </w:r>
-            <w:r>
-              <w:rPr>
-                <w:b/>
-                <w:sz w:val="20"/>
-                <w:szCs w:val="20"/>
-              </w:rPr>
-              <w:t>method.</w:t>
+            <w:proofErr w:type="spellStart"/>
+            <w:r>
+              <w:rPr>
+                <w:b/>
+                <w:sz w:val="20"/>
+                <w:szCs w:val="20"/>
+              </w:rPr>
+              <w:t>floydWarshall</w:t>
+            </w:r>
+            <w:proofErr w:type="spellEnd"/>
+            <w:r>
+              <w:rPr>
+                <w:b/>
+                <w:sz w:val="20"/>
+                <w:szCs w:val="20"/>
+              </w:rPr>
+              <w:t>.</w:t>
             </w:r>
           </w:p>
         </w:tc>
@@ -8773,21 +8595,23 @@
                 <w:szCs w:val="20"/>
               </w:rPr>
             </w:pPr>
-            <w:r>
-              <w:rPr>
-                <w:b/>
-                <w:sz w:val="20"/>
-                <w:szCs w:val="20"/>
-              </w:rPr>
-              <w:t xml:space="preserve">floydWarshall </w:t>
-            </w:r>
-            <w:r>
-              <w:rPr>
-                <w:b/>
-                <w:sz w:val="20"/>
-                <w:szCs w:val="20"/>
-              </w:rPr>
-              <w:t>method.</w:t>
+            <w:proofErr w:type="spellStart"/>
+            <w:r>
+              <w:rPr>
+                <w:b/>
+                <w:sz w:val="20"/>
+                <w:szCs w:val="20"/>
+              </w:rPr>
+              <w:t>floydWarshall</w:t>
+            </w:r>
+            <w:proofErr w:type="spellEnd"/>
+            <w:r>
+              <w:rPr>
+                <w:b/>
+                <w:sz w:val="20"/>
+                <w:szCs w:val="20"/>
+              </w:rPr>
+              <w:t>.</w:t>
             </w:r>
           </w:p>
         </w:tc>

</xml_diff>